<commit_message>
Fixed older code based off Professor commits and established method to confirm int array is sorted
</commit_message>
<xml_diff>
--- a/CTA4/CTA4_Pseudocode_&_Code_Execution.docx
+++ b/CTA4/CTA4_Pseudocode_&_Code_Execution.docx
@@ -2210,7 +2210,9 @@
           <w:szCs w:val="24"/>
         </w:rPr>
       </w:pPr>
-      <w:r>
+    </w:p>
+    <w:p>
+      <w:pPr>
         <w:rPr>
           <w:rFonts w:ascii="Times New Roman" w:hAnsi="Times New Roman" w:cs="Times New Roman"/>
           <w:b/>
@@ -2218,6 +2220,126 @@
           <w:sz w:val="24"/>
           <w:szCs w:val="24"/>
         </w:rPr>
+      </w:pPr>
+    </w:p>
+    <w:p>
+      <w:pPr>
+        <w:rPr>
+          <w:rFonts w:ascii="Times New Roman" w:hAnsi="Times New Roman" w:cs="Times New Roman"/>
+          <w:b/>
+          <w:bCs/>
+          <w:sz w:val="24"/>
+          <w:szCs w:val="24"/>
+        </w:rPr>
+      </w:pPr>
+    </w:p>
+    <w:p>
+      <w:pPr>
+        <w:rPr>
+          <w:rFonts w:ascii="Times New Roman" w:hAnsi="Times New Roman" w:cs="Times New Roman"/>
+          <w:b/>
+          <w:bCs/>
+          <w:sz w:val="24"/>
+          <w:szCs w:val="24"/>
+        </w:rPr>
+      </w:pPr>
+    </w:p>
+    <w:p>
+      <w:pPr>
+        <w:rPr>
+          <w:rFonts w:ascii="Times New Roman" w:hAnsi="Times New Roman" w:cs="Times New Roman"/>
+          <w:b/>
+          <w:bCs/>
+          <w:sz w:val="24"/>
+          <w:szCs w:val="24"/>
+        </w:rPr>
+      </w:pPr>
+    </w:p>
+    <w:p>
+      <w:pPr>
+        <w:rPr>
+          <w:rFonts w:ascii="Times New Roman" w:hAnsi="Times New Roman" w:cs="Times New Roman"/>
+          <w:b/>
+          <w:bCs/>
+          <w:sz w:val="24"/>
+          <w:szCs w:val="24"/>
+        </w:rPr>
+      </w:pPr>
+    </w:p>
+    <w:p>
+      <w:pPr>
+        <w:rPr>
+          <w:rFonts w:ascii="Times New Roman" w:hAnsi="Times New Roman" w:cs="Times New Roman"/>
+          <w:b/>
+          <w:bCs/>
+          <w:sz w:val="24"/>
+          <w:szCs w:val="24"/>
+        </w:rPr>
+      </w:pPr>
+    </w:p>
+    <w:p>
+      <w:pPr>
+        <w:rPr>
+          <w:rFonts w:ascii="Times New Roman" w:hAnsi="Times New Roman" w:cs="Times New Roman"/>
+          <w:b/>
+          <w:bCs/>
+          <w:sz w:val="24"/>
+          <w:szCs w:val="24"/>
+        </w:rPr>
+      </w:pPr>
+    </w:p>
+    <w:p>
+      <w:pPr>
+        <w:rPr>
+          <w:rFonts w:ascii="Times New Roman" w:hAnsi="Times New Roman" w:cs="Times New Roman"/>
+          <w:b/>
+          <w:bCs/>
+          <w:sz w:val="24"/>
+          <w:szCs w:val="24"/>
+        </w:rPr>
+      </w:pPr>
+    </w:p>
+    <w:p>
+      <w:pPr>
+        <w:rPr>
+          <w:rFonts w:ascii="Times New Roman" w:hAnsi="Times New Roman" w:cs="Times New Roman"/>
+          <w:b/>
+          <w:bCs/>
+          <w:sz w:val="24"/>
+          <w:szCs w:val="24"/>
+        </w:rPr>
+      </w:pPr>
+    </w:p>
+    <w:p>
+      <w:pPr>
+        <w:rPr>
+          <w:rFonts w:ascii="Times New Roman" w:hAnsi="Times New Roman" w:cs="Times New Roman"/>
+          <w:b/>
+          <w:bCs/>
+          <w:sz w:val="24"/>
+          <w:szCs w:val="24"/>
+        </w:rPr>
+      </w:pPr>
+    </w:p>
+    <w:p>
+      <w:pPr>
+        <w:rPr>
+          <w:rFonts w:ascii="Times New Roman" w:hAnsi="Times New Roman" w:cs="Times New Roman"/>
+          <w:b/>
+          <w:bCs/>
+          <w:sz w:val="24"/>
+          <w:szCs w:val="24"/>
+        </w:rPr>
+      </w:pPr>
+      <w:r>
+        <w:rPr>
+          <w:rFonts w:ascii="Times New Roman" w:hAnsi="Times New Roman" w:cs="Times New Roman"/>
+          <w:b/>
+          <w:bCs/>
+          <w:sz w:val="24"/>
+          <w:szCs w:val="24"/>
+        </w:rPr>
+        <w:lastRenderedPageBreak/>
         <w:t>Figure 1.</w:t>
       </w:r>
     </w:p>
@@ -2235,26 +2357,63 @@
           <w:sz w:val="24"/>
           <w:szCs w:val="24"/>
         </w:rPr>
-        <w:t>Display input infix and the output postfix</w:t>
-      </w:r>
-    </w:p>
-    <w:p>
-      <w:pPr>
-        <w:rPr>
-          <w:rFonts w:ascii="Times New Roman" w:hAnsi="Times New Roman" w:cs="Times New Roman"/>
-          <w:sz w:val="24"/>
-          <w:szCs w:val="24"/>
-        </w:rPr>
-      </w:pPr>
-      <w:r>
-        <w:rPr>
+        <w:t xml:space="preserve">Display </w:t>
+      </w:r>
+      <w:r>
+        <w:rPr>
+          <w:rFonts w:ascii="Times New Roman" w:hAnsi="Times New Roman" w:cs="Times New Roman"/>
+          <w:sz w:val="24"/>
+          <w:szCs w:val="24"/>
+        </w:rPr>
+        <w:t xml:space="preserve">Junit testing of </w:t>
+      </w:r>
+      <w:r>
+        <w:rPr>
+          <w:rFonts w:ascii="Times New Roman" w:hAnsi="Times New Roman" w:cs="Times New Roman"/>
+          <w:sz w:val="24"/>
+          <w:szCs w:val="24"/>
+        </w:rPr>
+        <w:t>input infix and the output postfix</w:t>
+      </w:r>
+      <w:r>
+        <w:rPr>
+          <w:rFonts w:ascii="Times New Roman" w:hAnsi="Times New Roman" w:cs="Times New Roman"/>
+          <w:sz w:val="24"/>
+          <w:szCs w:val="24"/>
+        </w:rPr>
+        <w:t xml:space="preserve"> </w:t>
+      </w:r>
+      <w:proofErr w:type="gramStart"/>
+      <w:r>
+        <w:rPr>
+          <w:rFonts w:ascii="Times New Roman" w:hAnsi="Times New Roman" w:cs="Times New Roman"/>
+          <w:sz w:val="24"/>
+          <w:szCs w:val="24"/>
+        </w:rPr>
+        <w:t>passing</w:t>
+      </w:r>
+      <w:proofErr w:type="gramEnd"/>
+    </w:p>
+    <w:p>
+      <w:pPr>
+        <w:rPr>
+          <w:rFonts w:ascii="Times New Roman" w:hAnsi="Times New Roman" w:cs="Times New Roman"/>
+          <w:sz w:val="24"/>
+          <w:szCs w:val="24"/>
+        </w:rPr>
+      </w:pPr>
+      <w:r>
+        <w:rPr>
+          <w:rFonts w:ascii="Times New Roman" w:hAnsi="Times New Roman" w:cs="Times New Roman"/>
           <w:noProof/>
+          <w:sz w:val="24"/>
+          <w:szCs w:val="24"/>
         </w:rPr>
         <w:drawing>
-          <wp:inline distT="0" distB="0" distL="0" distR="0" wp14:anchorId="5A6E721A" wp14:editId="5A1C35F2">
-            <wp:extent cx="5534025" cy="2152650"/>
-            <wp:effectExtent l="0" t="0" r="9525" b="0"/>
-            <wp:docPr id="1962581716" name="Picture 1" descr="A screen shot of a computer screen&#10;&#10;Description automatically generated"/>
+          <wp:inline distT="0" distB="0" distL="0" distR="0" wp14:anchorId="3475F62D" wp14:editId="0B8AA602">
+            <wp:extent cx="5943600" cy="5450840"/>
+            <wp:effectExtent l="0" t="0" r="0" b="0"/>
+            <wp:docPr id="1279911402" name="Picture 1" descr="A screenshot of a computer program&#10;&#10;Description automatically generated"/>
             <wp:cNvGraphicFramePr>
               <a:graphicFrameLocks xmlns:a="http://schemas.openxmlformats.org/drawingml/2006/main" noChangeAspect="1"/>
             </wp:cNvGraphicFramePr>
@@ -2262,11 +2421,17 @@
               <a:graphicData uri="http://schemas.openxmlformats.org/drawingml/2006/picture">
                 <pic:pic xmlns:pic="http://schemas.openxmlformats.org/drawingml/2006/picture">
                   <pic:nvPicPr>
-                    <pic:cNvPr id="1962581716" name="Picture 1" descr="A screen shot of a computer screen&#10;&#10;Description automatically generated"/>
+                    <pic:cNvPr id="1279911402" name="Picture 1" descr="A screenshot of a computer program&#10;&#10;Description automatically generated"/>
                     <pic:cNvPicPr/>
                   </pic:nvPicPr>
                   <pic:blipFill>
-                    <a:blip r:embed="rId4"/>
+                    <a:blip r:embed="rId4">
+                      <a:extLst>
+                        <a:ext uri="{28A0092B-C50C-407E-A947-70E740481C1C}">
+                          <a14:useLocalDpi xmlns:a14="http://schemas.microsoft.com/office/drawing/2010/main" val="0"/>
+                        </a:ext>
+                      </a:extLst>
+                    </a:blip>
                     <a:stretch>
                       <a:fillRect/>
                     </a:stretch>
@@ -2274,7 +2439,94 @@
                   <pic:spPr>
                     <a:xfrm>
                       <a:off x="0" y="0"/>
-                      <a:ext cx="5534025" cy="2152650"/>
+                      <a:ext cx="5943600" cy="5450840"/>
+                    </a:xfrm>
+                    <a:prstGeom prst="rect">
+                      <a:avLst/>
+                    </a:prstGeom>
+                  </pic:spPr>
+                </pic:pic>
+              </a:graphicData>
+            </a:graphic>
+          </wp:inline>
+        </w:drawing>
+      </w:r>
+    </w:p>
+    <w:p>
+      <w:pPr>
+        <w:rPr>
+          <w:rFonts w:ascii="Times New Roman" w:hAnsi="Times New Roman" w:cs="Times New Roman"/>
+          <w:b/>
+          <w:bCs/>
+          <w:sz w:val="24"/>
+          <w:szCs w:val="24"/>
+        </w:rPr>
+      </w:pPr>
+      <w:r>
+        <w:rPr>
+          <w:rFonts w:ascii="Times New Roman" w:hAnsi="Times New Roman" w:cs="Times New Roman"/>
+          <w:b/>
+          <w:bCs/>
+          <w:sz w:val="24"/>
+          <w:szCs w:val="24"/>
+        </w:rPr>
+        <w:t>Figure 2.</w:t>
+      </w:r>
+    </w:p>
+    <w:p>
+      <w:pPr>
+        <w:rPr>
+          <w:rFonts w:ascii="Times New Roman" w:hAnsi="Times New Roman" w:cs="Times New Roman"/>
+          <w:sz w:val="24"/>
+          <w:szCs w:val="24"/>
+        </w:rPr>
+      </w:pPr>
+      <w:r>
+        <w:rPr>
+          <w:rFonts w:ascii="Times New Roman" w:hAnsi="Times New Roman" w:cs="Times New Roman"/>
+          <w:sz w:val="24"/>
+          <w:szCs w:val="24"/>
+        </w:rPr>
+        <w:t>Display Junit testing pass with date and time.</w:t>
+      </w:r>
+    </w:p>
+    <w:p>
+      <w:pPr>
+        <w:rPr>
+          <w:rFonts w:ascii="Times New Roman" w:hAnsi="Times New Roman" w:cs="Times New Roman"/>
+          <w:sz w:val="24"/>
+          <w:szCs w:val="24"/>
+        </w:rPr>
+      </w:pPr>
+      <w:r>
+        <w:rPr>
+          <w:noProof/>
+        </w:rPr>
+        <w:drawing>
+          <wp:inline distT="0" distB="0" distL="0" distR="0" wp14:anchorId="4BDC0B98" wp14:editId="53B5B2CA">
+            <wp:extent cx="4162425" cy="1457325"/>
+            <wp:effectExtent l="0" t="0" r="9525" b="9525"/>
+            <wp:docPr id="1188701307" name="Picture 1" descr="A screenshot of a computer&#10;&#10;Description automatically generated"/>
+            <wp:cNvGraphicFramePr>
+              <a:graphicFrameLocks xmlns:a="http://schemas.openxmlformats.org/drawingml/2006/main" noChangeAspect="1"/>
+            </wp:cNvGraphicFramePr>
+            <a:graphic xmlns:a="http://schemas.openxmlformats.org/drawingml/2006/main">
+              <a:graphicData uri="http://schemas.openxmlformats.org/drawingml/2006/picture">
+                <pic:pic xmlns:pic="http://schemas.openxmlformats.org/drawingml/2006/picture">
+                  <pic:nvPicPr>
+                    <pic:cNvPr id="1188701307" name="Picture 1" descr="A screenshot of a computer&#10;&#10;Description automatically generated"/>
+                    <pic:cNvPicPr/>
+                  </pic:nvPicPr>
+                  <pic:blipFill>
+                    <a:blip r:embed="rId5"/>
+                    <a:stretch>
+                      <a:fillRect/>
+                    </a:stretch>
+                  </pic:blipFill>
+                  <pic:spPr>
+                    <a:xfrm>
+                      <a:off x="0" y="0"/>
+                      <a:ext cx="4162425" cy="1457325"/>
                     </a:xfrm>
                     <a:prstGeom prst="rect">
                       <a:avLst/>

</xml_diff>